<commit_message>
added 3.2 to main doc
</commit_message>
<xml_diff>
--- a/INSY6212_A2_GROUP7.docx
+++ b/INSY6212_A2_GROUP7.docx
@@ -1153,7 +1153,27 @@
           <w:szCs w:val="24"/>
           <w:shd w:val="clear" w:color="auto" w:fill="FFFFFF"/>
         </w:rPr>
-        <w:t xml:space="preserve">A project evaluation form is an institutionalized tool which is used to identify and document the feasibility, scope, and probable impacts of a project before and in the course of its execution </w:t>
+        <w:t xml:space="preserve">A project evaluation form is an institutionalized tool which is used to identify and document the feasibility, scope, and probable impacts of a project before and </w:t>
+      </w:r>
+      <w:proofErr w:type="gramStart"/>
+      <w:r>
+        <w:rPr>
+          <w:rFonts w:ascii="Arial" w:hAnsi="Arial" w:cs="Arial"/>
+          <w:sz w:val="24"/>
+          <w:szCs w:val="24"/>
+          <w:shd w:val="clear" w:color="auto" w:fill="FFFFFF"/>
+        </w:rPr>
+        <w:t>in the course of</w:t>
+      </w:r>
+      <w:proofErr w:type="gramEnd"/>
+      <w:r>
+        <w:rPr>
+          <w:rFonts w:ascii="Arial" w:hAnsi="Arial" w:cs="Arial"/>
+          <w:sz w:val="24"/>
+          <w:szCs w:val="24"/>
+          <w:shd w:val="clear" w:color="auto" w:fill="FFFFFF"/>
+        </w:rPr>
+        <w:t xml:space="preserve"> its execution </w:t>
       </w:r>
       <w:sdt>
         <w:sdtPr>
@@ -1166,7 +1186,6 @@
           <w:id w:val="1390461875"/>
           <w:citation/>
         </w:sdtPr>
-        <w:sdtEndPr/>
         <w:sdtContent>
           <w:r>
             <w:rPr>
@@ -1236,7 +1255,6 @@
           <w:id w:val="-160158549"/>
           <w:citation/>
         </w:sdtPr>
-        <w:sdtEndPr/>
         <w:sdtContent>
           <w:r>
             <w:rPr>
@@ -1306,7 +1324,6 @@
           <w:id w:val="-363141233"/>
           <w:citation/>
         </w:sdtPr>
-        <w:sdtEndPr/>
         <w:sdtContent>
           <w:r>
             <w:rPr>
@@ -1711,7 +1728,6 @@
           <w:id w:val="-1329675265"/>
           <w:citation/>
         </w:sdtPr>
-        <w:sdtEndPr/>
         <w:sdtContent>
           <w:r>
             <w:rPr>
@@ -1799,7 +1815,6 @@
           <w:id w:val="912286898"/>
           <w:citation/>
         </w:sdtPr>
-        <w:sdtEndPr/>
         <w:sdtContent>
           <w:r>
             <w:rPr>
@@ -1934,7 +1949,6 @@
           <w:id w:val="-1116213670"/>
           <w:citation/>
         </w:sdtPr>
-        <w:sdtEndPr/>
         <w:sdtContent>
           <w:r>
             <w:rPr>
@@ -2013,7 +2027,6 @@
           <w:id w:val="-1717965276"/>
           <w:citation/>
         </w:sdtPr>
-        <w:sdtEndPr/>
         <w:sdtContent>
           <w:r>
             <w:rPr>
@@ -2995,13 +3008,7 @@
     </w:p>
     <w:p>
       <w:r>
-        <w:t>Pr</w:t>
-      </w:r>
-      <w:r>
-        <w:t>o</w:t>
-      </w:r>
-      <w:r>
-        <w:t>ject Manager</w:t>
+        <w:t>Project Manager</w:t>
       </w:r>
     </w:p>
     <w:p>
@@ -3021,13 +3028,7 @@
     </w:p>
     <w:p>
       <w:r>
-        <w:t>Ne</w:t>
-      </w:r>
-      <w:r>
-        <w:t>t</w:t>
-      </w:r>
-      <w:r>
-        <w:t>work Engineer</w:t>
+        <w:t>Network Engineer</w:t>
       </w:r>
     </w:p>
     <w:p>
@@ -5380,7 +5381,35 @@
               <w:rPr>
                 <w:rFonts w:ascii="Arial" w:hAnsi="Arial" w:cs="Arial"/>
               </w:rPr>
-              <w:t>Liaison With Community And Update Plan To Feedback</w:t>
+              <w:t xml:space="preserve">Liaison With Community </w:t>
+            </w:r>
+            <w:proofErr w:type="gramStart"/>
+            <w:r>
+              <w:rPr>
+                <w:rFonts w:ascii="Arial" w:hAnsi="Arial" w:cs="Arial"/>
+              </w:rPr>
+              <w:t>And</w:t>
+            </w:r>
+            <w:proofErr w:type="gramEnd"/>
+            <w:r>
+              <w:rPr>
+                <w:rFonts w:ascii="Arial" w:hAnsi="Arial" w:cs="Arial"/>
+              </w:rPr>
+              <w:t xml:space="preserve"> Update Plan </w:t>
+            </w:r>
+            <w:proofErr w:type="gramStart"/>
+            <w:r>
+              <w:rPr>
+                <w:rFonts w:ascii="Arial" w:hAnsi="Arial" w:cs="Arial"/>
+              </w:rPr>
+              <w:t>To</w:t>
+            </w:r>
+            <w:proofErr w:type="gramEnd"/>
+            <w:r>
+              <w:rPr>
+                <w:rFonts w:ascii="Arial" w:hAnsi="Arial" w:cs="Arial"/>
+              </w:rPr>
+              <w:t xml:space="preserve"> Feedback</w:t>
             </w:r>
           </w:p>
         </w:tc>
@@ -5408,7 +5437,21 @@
               <w:rPr>
                 <w:rFonts w:ascii="Arial" w:hAnsi="Arial" w:cs="Arial"/>
               </w:rPr>
-              <w:t>Community Testers[1],</w:t>
+              <w:t xml:space="preserve">Community </w:t>
+            </w:r>
+            <w:proofErr w:type="gramStart"/>
+            <w:r>
+              <w:rPr>
+                <w:rFonts w:ascii="Arial" w:hAnsi="Arial" w:cs="Arial"/>
+              </w:rPr>
+              <w:t>Testers[</w:t>
+            </w:r>
+            <w:proofErr w:type="gramEnd"/>
+            <w:r>
+              <w:rPr>
+                <w:rFonts w:ascii="Arial" w:hAnsi="Arial" w:cs="Arial"/>
+              </w:rPr>
+              <w:t>1],</w:t>
             </w:r>
             <w:r>
               <w:rPr>
@@ -6889,7 +6932,21 @@
               <w:rPr>
                 <w:rFonts w:ascii="Arial" w:hAnsi="Arial" w:cs="Arial"/>
               </w:rPr>
-              <w:t>Ensure Encryption Standard Is Set And Security Practices Are Designed for</w:t>
+              <w:t xml:space="preserve">Ensure Encryption Standard Is Set </w:t>
+            </w:r>
+            <w:proofErr w:type="gramStart"/>
+            <w:r>
+              <w:rPr>
+                <w:rFonts w:ascii="Arial" w:hAnsi="Arial" w:cs="Arial"/>
+              </w:rPr>
+              <w:t>And</w:t>
+            </w:r>
+            <w:proofErr w:type="gramEnd"/>
+            <w:r>
+              <w:rPr>
+                <w:rFonts w:ascii="Arial" w:hAnsi="Arial" w:cs="Arial"/>
+              </w:rPr>
+              <w:t xml:space="preserve"> Security Practices Are Designed for</w:t>
             </w:r>
           </w:p>
         </w:tc>
@@ -7471,7 +7528,35 @@
               <w:rPr>
                 <w:rFonts w:ascii="Arial" w:hAnsi="Arial" w:cs="Arial"/>
               </w:rPr>
-              <w:t>Liaison With Community And Update Design To Feedback</w:t>
+              <w:t xml:space="preserve">Liaison With Community </w:t>
+            </w:r>
+            <w:proofErr w:type="gramStart"/>
+            <w:r>
+              <w:rPr>
+                <w:rFonts w:ascii="Arial" w:hAnsi="Arial" w:cs="Arial"/>
+              </w:rPr>
+              <w:t>And</w:t>
+            </w:r>
+            <w:proofErr w:type="gramEnd"/>
+            <w:r>
+              <w:rPr>
+                <w:rFonts w:ascii="Arial" w:hAnsi="Arial" w:cs="Arial"/>
+              </w:rPr>
+              <w:t xml:space="preserve"> Update Design </w:t>
+            </w:r>
+            <w:proofErr w:type="gramStart"/>
+            <w:r>
+              <w:rPr>
+                <w:rFonts w:ascii="Arial" w:hAnsi="Arial" w:cs="Arial"/>
+              </w:rPr>
+              <w:t>To</w:t>
+            </w:r>
+            <w:proofErr w:type="gramEnd"/>
+            <w:r>
+              <w:rPr>
+                <w:rFonts w:ascii="Arial" w:hAnsi="Arial" w:cs="Arial"/>
+              </w:rPr>
+              <w:t xml:space="preserve"> Feedback</w:t>
             </w:r>
           </w:p>
         </w:tc>
@@ -7499,7 +7584,21 @@
               <w:rPr>
                 <w:rFonts w:ascii="Arial" w:hAnsi="Arial" w:cs="Arial"/>
               </w:rPr>
-              <w:t>Community Testers[1],</w:t>
+              <w:t xml:space="preserve">Community </w:t>
+            </w:r>
+            <w:proofErr w:type="gramStart"/>
+            <w:r>
+              <w:rPr>
+                <w:rFonts w:ascii="Arial" w:hAnsi="Arial" w:cs="Arial"/>
+              </w:rPr>
+              <w:t>Testers[</w:t>
+            </w:r>
+            <w:proofErr w:type="gramEnd"/>
+            <w:r>
+              <w:rPr>
+                <w:rFonts w:ascii="Arial" w:hAnsi="Arial" w:cs="Arial"/>
+              </w:rPr>
+              <w:t>1],</w:t>
             </w:r>
             <w:r>
               <w:rPr>
@@ -10832,11 +10931,19 @@
               </w:rPr>
               <w:t xml:space="preserve"> </w:t>
             </w:r>
-            <w:r>
-              <w:rPr>
-                <w:rFonts w:ascii="Arial" w:hAnsi="Arial" w:cs="Arial"/>
-              </w:rPr>
-              <w:t>Server[1]</w:t>
+            <w:proofErr w:type="gramStart"/>
+            <w:r>
+              <w:rPr>
+                <w:rFonts w:ascii="Arial" w:hAnsi="Arial" w:cs="Arial"/>
+              </w:rPr>
+              <w:t>Server[</w:t>
+            </w:r>
+            <w:proofErr w:type="gramEnd"/>
+            <w:r>
+              <w:rPr>
+                <w:rFonts w:ascii="Arial" w:hAnsi="Arial" w:cs="Arial"/>
+              </w:rPr>
+              <w:t>1]</w:t>
             </w:r>
           </w:p>
         </w:tc>
@@ -10950,7 +11057,21 @@
               <w:rPr>
                 <w:rFonts w:ascii="Arial" w:hAnsi="Arial" w:cs="Arial"/>
               </w:rPr>
-              <w:t>Ensure Redundancy And Proper Encryption is In Place</w:t>
+              <w:t xml:space="preserve">Ensure Redundancy </w:t>
+            </w:r>
+            <w:proofErr w:type="gramStart"/>
+            <w:r>
+              <w:rPr>
+                <w:rFonts w:ascii="Arial" w:hAnsi="Arial" w:cs="Arial"/>
+              </w:rPr>
+              <w:t>And</w:t>
+            </w:r>
+            <w:proofErr w:type="gramEnd"/>
+            <w:r>
+              <w:rPr>
+                <w:rFonts w:ascii="Arial" w:hAnsi="Arial" w:cs="Arial"/>
+              </w:rPr>
+              <w:t xml:space="preserve"> Proper Encryption is In Place</w:t>
             </w:r>
           </w:p>
         </w:tc>
@@ -12401,7 +12522,35 @@
               <w:rPr>
                 <w:rFonts w:ascii="Arial" w:hAnsi="Arial" w:cs="Arial"/>
               </w:rPr>
-              <w:t>Get Beta Users From a Select Group In Community</w:t>
+              <w:t xml:space="preserve">Get Beta Users </w:t>
+            </w:r>
+            <w:proofErr w:type="gramStart"/>
+            <w:r>
+              <w:rPr>
+                <w:rFonts w:ascii="Arial" w:hAnsi="Arial" w:cs="Arial"/>
+              </w:rPr>
+              <w:t>From</w:t>
+            </w:r>
+            <w:proofErr w:type="gramEnd"/>
+            <w:r>
+              <w:rPr>
+                <w:rFonts w:ascii="Arial" w:hAnsi="Arial" w:cs="Arial"/>
+              </w:rPr>
+              <w:t xml:space="preserve"> a Select Group </w:t>
+            </w:r>
+            <w:proofErr w:type="gramStart"/>
+            <w:r>
+              <w:rPr>
+                <w:rFonts w:ascii="Arial" w:hAnsi="Arial" w:cs="Arial"/>
+              </w:rPr>
+              <w:t>In</w:t>
+            </w:r>
+            <w:proofErr w:type="gramEnd"/>
+            <w:r>
+              <w:rPr>
+                <w:rFonts w:ascii="Arial" w:hAnsi="Arial" w:cs="Arial"/>
+              </w:rPr>
+              <w:t xml:space="preserve"> Community</w:t>
             </w:r>
           </w:p>
         </w:tc>
@@ -12571,7 +12720,21 @@
               <w:rPr>
                 <w:rFonts w:ascii="Arial" w:hAnsi="Arial" w:cs="Arial"/>
               </w:rPr>
-              <w:t>Community Testers[10]</w:t>
+              <w:t xml:space="preserve">Community </w:t>
+            </w:r>
+            <w:proofErr w:type="gramStart"/>
+            <w:r>
+              <w:rPr>
+                <w:rFonts w:ascii="Arial" w:hAnsi="Arial" w:cs="Arial"/>
+              </w:rPr>
+              <w:t>Testers[</w:t>
+            </w:r>
+            <w:proofErr w:type="gramEnd"/>
+            <w:r>
+              <w:rPr>
+                <w:rFonts w:ascii="Arial" w:hAnsi="Arial" w:cs="Arial"/>
+              </w:rPr>
+              <w:t>10]</w:t>
             </w:r>
           </w:p>
         </w:tc>
@@ -13897,7 +14060,21 @@
               <w:rPr>
                 <w:rFonts w:ascii="Arial" w:hAnsi="Arial" w:cs="Arial"/>
               </w:rPr>
-              <w:t>Gain Feedback And Update</w:t>
+              <w:t xml:space="preserve">Gain Feedback </w:t>
+            </w:r>
+            <w:proofErr w:type="gramStart"/>
+            <w:r>
+              <w:rPr>
+                <w:rFonts w:ascii="Arial" w:hAnsi="Arial" w:cs="Arial"/>
+              </w:rPr>
+              <w:t>And</w:t>
+            </w:r>
+            <w:proofErr w:type="gramEnd"/>
+            <w:r>
+              <w:rPr>
+                <w:rFonts w:ascii="Arial" w:hAnsi="Arial" w:cs="Arial"/>
+              </w:rPr>
+              <w:t xml:space="preserve"> Update</w:t>
             </w:r>
           </w:p>
         </w:tc>
@@ -14347,7 +14524,35 @@
               <w:rPr>
                 <w:rFonts w:ascii="Arial" w:hAnsi="Arial" w:cs="Arial"/>
               </w:rPr>
-              <w:t>Document Program For Maintenance And Update</w:t>
+              <w:t xml:space="preserve">Document Program </w:t>
+            </w:r>
+            <w:proofErr w:type="gramStart"/>
+            <w:r>
+              <w:rPr>
+                <w:rFonts w:ascii="Arial" w:hAnsi="Arial" w:cs="Arial"/>
+              </w:rPr>
+              <w:t>For</w:t>
+            </w:r>
+            <w:proofErr w:type="gramEnd"/>
+            <w:r>
+              <w:rPr>
+                <w:rFonts w:ascii="Arial" w:hAnsi="Arial" w:cs="Arial"/>
+              </w:rPr>
+              <w:t xml:space="preserve"> Maintenance </w:t>
+            </w:r>
+            <w:proofErr w:type="gramStart"/>
+            <w:r>
+              <w:rPr>
+                <w:rFonts w:ascii="Arial" w:hAnsi="Arial" w:cs="Arial"/>
+              </w:rPr>
+              <w:t>And</w:t>
+            </w:r>
+            <w:proofErr w:type="gramEnd"/>
+            <w:r>
+              <w:rPr>
+                <w:rFonts w:ascii="Arial" w:hAnsi="Arial" w:cs="Arial"/>
+              </w:rPr>
+              <w:t xml:space="preserve"> Update</w:t>
             </w:r>
           </w:p>
         </w:tc>
@@ -14871,6 +15076,501 @@
       <w:bookmarkEnd w:id="9"/>
     </w:p>
     <w:p>
+      <w:pPr>
+        <w:rPr>
+          <w:sz w:val="32"/>
+          <w:szCs w:val="32"/>
+        </w:rPr>
+      </w:pPr>
+      <w:hyperlink r:id="rId21" w:history="1">
+        <w:r>
+          <w:rPr>
+            <w:rStyle w:val="Hyperlink"/>
+            <w:sz w:val="32"/>
+            <w:szCs w:val="32"/>
+          </w:rPr>
+          <w:t>https://github.com/Lungelo21/INSY6212-A2-Group-7</w:t>
+        </w:r>
+      </w:hyperlink>
+    </w:p>
+    <w:p>
+      <w:r>
+        <w:drawing>
+          <wp:inline distT="0" distB="0" distL="0" distR="0" wp14:anchorId="011476A8" wp14:editId="022B9F46">
+            <wp:extent cx="5731510" cy="4189730"/>
+            <wp:effectExtent l="0" t="0" r="2540" b="1270"/>
+            <wp:docPr id="370711779" name="Picture 1"/>
+            <wp:cNvGraphicFramePr>
+              <a:graphicFrameLocks xmlns:a="http://schemas.openxmlformats.org/drawingml/2006/main" noChangeAspect="1"/>
+            </wp:cNvGraphicFramePr>
+            <a:graphic xmlns:a="http://schemas.openxmlformats.org/drawingml/2006/main">
+              <a:graphicData uri="http://schemas.openxmlformats.org/drawingml/2006/picture">
+                <pic:pic xmlns:pic="http://schemas.openxmlformats.org/drawingml/2006/picture">
+                  <pic:nvPicPr>
+                    <pic:cNvPr id="370711779" name=""/>
+                    <pic:cNvPicPr/>
+                  </pic:nvPicPr>
+                  <pic:blipFill>
+                    <a:blip r:embed="rId22"/>
+                    <a:stretch>
+                      <a:fillRect/>
+                    </a:stretch>
+                  </pic:blipFill>
+                  <pic:spPr>
+                    <a:xfrm>
+                      <a:off x="0" y="0"/>
+                      <a:ext cx="5731510" cy="4189730"/>
+                    </a:xfrm>
+                    <a:prstGeom prst="rect">
+                      <a:avLst/>
+                    </a:prstGeom>
+                  </pic:spPr>
+                </pic:pic>
+              </a:graphicData>
+            </a:graphic>
+          </wp:inline>
+        </w:drawing>
+      </w:r>
+    </w:p>
+    <w:p>
+      <w:r>
+        <w:lastRenderedPageBreak/>
+        <w:drawing>
+          <wp:inline distT="0" distB="0" distL="0" distR="0" wp14:anchorId="26E3A49C" wp14:editId="5CFCE037">
+            <wp:extent cx="5731510" cy="5436235"/>
+            <wp:effectExtent l="0" t="0" r="2540" b="0"/>
+            <wp:docPr id="1675934517" name="Picture 1"/>
+            <wp:cNvGraphicFramePr>
+              <a:graphicFrameLocks xmlns:a="http://schemas.openxmlformats.org/drawingml/2006/main" noChangeAspect="1"/>
+            </wp:cNvGraphicFramePr>
+            <a:graphic xmlns:a="http://schemas.openxmlformats.org/drawingml/2006/main">
+              <a:graphicData uri="http://schemas.openxmlformats.org/drawingml/2006/picture">
+                <pic:pic xmlns:pic="http://schemas.openxmlformats.org/drawingml/2006/picture">
+                  <pic:nvPicPr>
+                    <pic:cNvPr id="1675934517" name=""/>
+                    <pic:cNvPicPr/>
+                  </pic:nvPicPr>
+                  <pic:blipFill>
+                    <a:blip r:embed="rId23"/>
+                    <a:stretch>
+                      <a:fillRect/>
+                    </a:stretch>
+                  </pic:blipFill>
+                  <pic:spPr>
+                    <a:xfrm>
+                      <a:off x="0" y="0"/>
+                      <a:ext cx="5731510" cy="5436235"/>
+                    </a:xfrm>
+                    <a:prstGeom prst="rect">
+                      <a:avLst/>
+                    </a:prstGeom>
+                  </pic:spPr>
+                </pic:pic>
+              </a:graphicData>
+            </a:graphic>
+          </wp:inline>
+        </w:drawing>
+      </w:r>
+    </w:p>
+    <w:p>
+      <w:r>
+        <w:lastRenderedPageBreak/>
+        <w:drawing>
+          <wp:inline distT="0" distB="0" distL="0" distR="0" wp14:anchorId="06B60D86" wp14:editId="36CD46C6">
+            <wp:extent cx="5731510" cy="5337810"/>
+            <wp:effectExtent l="0" t="0" r="2540" b="0"/>
+            <wp:docPr id="1340385927" name="Picture 1"/>
+            <wp:cNvGraphicFramePr>
+              <a:graphicFrameLocks xmlns:a="http://schemas.openxmlformats.org/drawingml/2006/main" noChangeAspect="1"/>
+            </wp:cNvGraphicFramePr>
+            <a:graphic xmlns:a="http://schemas.openxmlformats.org/drawingml/2006/main">
+              <a:graphicData uri="http://schemas.openxmlformats.org/drawingml/2006/picture">
+                <pic:pic xmlns:pic="http://schemas.openxmlformats.org/drawingml/2006/picture">
+                  <pic:nvPicPr>
+                    <pic:cNvPr id="1340385927" name=""/>
+                    <pic:cNvPicPr/>
+                  </pic:nvPicPr>
+                  <pic:blipFill>
+                    <a:blip r:embed="rId24"/>
+                    <a:stretch>
+                      <a:fillRect/>
+                    </a:stretch>
+                  </pic:blipFill>
+                  <pic:spPr>
+                    <a:xfrm>
+                      <a:off x="0" y="0"/>
+                      <a:ext cx="5731510" cy="5337810"/>
+                    </a:xfrm>
+                    <a:prstGeom prst="rect">
+                      <a:avLst/>
+                    </a:prstGeom>
+                  </pic:spPr>
+                </pic:pic>
+              </a:graphicData>
+            </a:graphic>
+          </wp:inline>
+        </w:drawing>
+      </w:r>
+    </w:p>
+    <w:p>
+      <w:r>
+        <w:lastRenderedPageBreak/>
+        <w:drawing>
+          <wp:inline distT="0" distB="0" distL="0" distR="0" wp14:anchorId="73BC5326" wp14:editId="1CFEE425">
+            <wp:extent cx="5731510" cy="5431790"/>
+            <wp:effectExtent l="0" t="0" r="2540" b="0"/>
+            <wp:docPr id="41519013" name="Picture 1"/>
+            <wp:cNvGraphicFramePr>
+              <a:graphicFrameLocks xmlns:a="http://schemas.openxmlformats.org/drawingml/2006/main" noChangeAspect="1"/>
+            </wp:cNvGraphicFramePr>
+            <a:graphic xmlns:a="http://schemas.openxmlformats.org/drawingml/2006/main">
+              <a:graphicData uri="http://schemas.openxmlformats.org/drawingml/2006/picture">
+                <pic:pic xmlns:pic="http://schemas.openxmlformats.org/drawingml/2006/picture">
+                  <pic:nvPicPr>
+                    <pic:cNvPr id="41519013" name=""/>
+                    <pic:cNvPicPr/>
+                  </pic:nvPicPr>
+                  <pic:blipFill>
+                    <a:blip r:embed="rId25"/>
+                    <a:stretch>
+                      <a:fillRect/>
+                    </a:stretch>
+                  </pic:blipFill>
+                  <pic:spPr>
+                    <a:xfrm>
+                      <a:off x="0" y="0"/>
+                      <a:ext cx="5731510" cy="5431790"/>
+                    </a:xfrm>
+                    <a:prstGeom prst="rect">
+                      <a:avLst/>
+                    </a:prstGeom>
+                  </pic:spPr>
+                </pic:pic>
+              </a:graphicData>
+            </a:graphic>
+          </wp:inline>
+        </w:drawing>
+      </w:r>
+    </w:p>
+    <w:p>
+      <w:r>
+        <w:lastRenderedPageBreak/>
+        <w:drawing>
+          <wp:inline distT="0" distB="0" distL="0" distR="0" wp14:anchorId="76A6D424" wp14:editId="5C227535">
+            <wp:extent cx="5731510" cy="5431790"/>
+            <wp:effectExtent l="0" t="0" r="2540" b="0"/>
+            <wp:docPr id="985658175" name="Picture 1"/>
+            <wp:cNvGraphicFramePr>
+              <a:graphicFrameLocks xmlns:a="http://schemas.openxmlformats.org/drawingml/2006/main" noChangeAspect="1"/>
+            </wp:cNvGraphicFramePr>
+            <a:graphic xmlns:a="http://schemas.openxmlformats.org/drawingml/2006/main">
+              <a:graphicData uri="http://schemas.openxmlformats.org/drawingml/2006/picture">
+                <pic:pic xmlns:pic="http://schemas.openxmlformats.org/drawingml/2006/picture">
+                  <pic:nvPicPr>
+                    <pic:cNvPr id="985658175" name=""/>
+                    <pic:cNvPicPr/>
+                  </pic:nvPicPr>
+                  <pic:blipFill>
+                    <a:blip r:embed="rId26"/>
+                    <a:stretch>
+                      <a:fillRect/>
+                    </a:stretch>
+                  </pic:blipFill>
+                  <pic:spPr>
+                    <a:xfrm>
+                      <a:off x="0" y="0"/>
+                      <a:ext cx="5731510" cy="5431790"/>
+                    </a:xfrm>
+                    <a:prstGeom prst="rect">
+                      <a:avLst/>
+                    </a:prstGeom>
+                  </pic:spPr>
+                </pic:pic>
+              </a:graphicData>
+            </a:graphic>
+          </wp:inline>
+        </w:drawing>
+      </w:r>
+    </w:p>
+    <w:p>
+      <w:r>
+        <w:lastRenderedPageBreak/>
+        <w:drawing>
+          <wp:inline distT="0" distB="0" distL="0" distR="0" wp14:anchorId="7C6E99BB" wp14:editId="54003D81">
+            <wp:extent cx="5731510" cy="5627370"/>
+            <wp:effectExtent l="0" t="0" r="2540" b="0"/>
+            <wp:docPr id="119002595" name="Picture 1"/>
+            <wp:cNvGraphicFramePr>
+              <a:graphicFrameLocks xmlns:a="http://schemas.openxmlformats.org/drawingml/2006/main" noChangeAspect="1"/>
+            </wp:cNvGraphicFramePr>
+            <a:graphic xmlns:a="http://schemas.openxmlformats.org/drawingml/2006/main">
+              <a:graphicData uri="http://schemas.openxmlformats.org/drawingml/2006/picture">
+                <pic:pic xmlns:pic="http://schemas.openxmlformats.org/drawingml/2006/picture">
+                  <pic:nvPicPr>
+                    <pic:cNvPr id="119002595" name=""/>
+                    <pic:cNvPicPr/>
+                  </pic:nvPicPr>
+                  <pic:blipFill>
+                    <a:blip r:embed="rId27"/>
+                    <a:stretch>
+                      <a:fillRect/>
+                    </a:stretch>
+                  </pic:blipFill>
+                  <pic:spPr>
+                    <a:xfrm>
+                      <a:off x="0" y="0"/>
+                      <a:ext cx="5731510" cy="5627370"/>
+                    </a:xfrm>
+                    <a:prstGeom prst="rect">
+                      <a:avLst/>
+                    </a:prstGeom>
+                  </pic:spPr>
+                </pic:pic>
+              </a:graphicData>
+            </a:graphic>
+          </wp:inline>
+        </w:drawing>
+      </w:r>
+    </w:p>
+    <w:p>
+      <w:r>
+        <w:lastRenderedPageBreak/>
+        <w:drawing>
+          <wp:inline distT="0" distB="0" distL="0" distR="0" wp14:anchorId="58DCF081" wp14:editId="2D29CF92">
+            <wp:extent cx="5731510" cy="5408295"/>
+            <wp:effectExtent l="0" t="0" r="2540" b="1905"/>
+            <wp:docPr id="860695273" name="Picture 1"/>
+            <wp:cNvGraphicFramePr>
+              <a:graphicFrameLocks xmlns:a="http://schemas.openxmlformats.org/drawingml/2006/main" noChangeAspect="1"/>
+            </wp:cNvGraphicFramePr>
+            <a:graphic xmlns:a="http://schemas.openxmlformats.org/drawingml/2006/main">
+              <a:graphicData uri="http://schemas.openxmlformats.org/drawingml/2006/picture">
+                <pic:pic xmlns:pic="http://schemas.openxmlformats.org/drawingml/2006/picture">
+                  <pic:nvPicPr>
+                    <pic:cNvPr id="860695273" name=""/>
+                    <pic:cNvPicPr/>
+                  </pic:nvPicPr>
+                  <pic:blipFill>
+                    <a:blip r:embed="rId28"/>
+                    <a:stretch>
+                      <a:fillRect/>
+                    </a:stretch>
+                  </pic:blipFill>
+                  <pic:spPr>
+                    <a:xfrm>
+                      <a:off x="0" y="0"/>
+                      <a:ext cx="5731510" cy="5408295"/>
+                    </a:xfrm>
+                    <a:prstGeom prst="rect">
+                      <a:avLst/>
+                    </a:prstGeom>
+                  </pic:spPr>
+                </pic:pic>
+              </a:graphicData>
+            </a:graphic>
+          </wp:inline>
+        </w:drawing>
+      </w:r>
+    </w:p>
+    <w:p>
+      <w:r>
+        <w:lastRenderedPageBreak/>
+        <w:drawing>
+          <wp:inline distT="0" distB="0" distL="0" distR="0" wp14:anchorId="5DC20690" wp14:editId="0F12CE8F">
+            <wp:extent cx="5731510" cy="5431155"/>
+            <wp:effectExtent l="0" t="0" r="2540" b="0"/>
+            <wp:docPr id="687165640" name="Picture 1"/>
+            <wp:cNvGraphicFramePr>
+              <a:graphicFrameLocks xmlns:a="http://schemas.openxmlformats.org/drawingml/2006/main" noChangeAspect="1"/>
+            </wp:cNvGraphicFramePr>
+            <a:graphic xmlns:a="http://schemas.openxmlformats.org/drawingml/2006/main">
+              <a:graphicData uri="http://schemas.openxmlformats.org/drawingml/2006/picture">
+                <pic:pic xmlns:pic="http://schemas.openxmlformats.org/drawingml/2006/picture">
+                  <pic:nvPicPr>
+                    <pic:cNvPr id="687165640" name=""/>
+                    <pic:cNvPicPr/>
+                  </pic:nvPicPr>
+                  <pic:blipFill>
+                    <a:blip r:embed="rId29"/>
+                    <a:stretch>
+                      <a:fillRect/>
+                    </a:stretch>
+                  </pic:blipFill>
+                  <pic:spPr>
+                    <a:xfrm>
+                      <a:off x="0" y="0"/>
+                      <a:ext cx="5731510" cy="5431155"/>
+                    </a:xfrm>
+                    <a:prstGeom prst="rect">
+                      <a:avLst/>
+                    </a:prstGeom>
+                  </pic:spPr>
+                </pic:pic>
+              </a:graphicData>
+            </a:graphic>
+          </wp:inline>
+        </w:drawing>
+      </w:r>
+    </w:p>
+    <w:p>
+      <w:r>
+        <w:lastRenderedPageBreak/>
+        <w:drawing>
+          <wp:inline distT="0" distB="0" distL="0" distR="0" wp14:anchorId="23493E07" wp14:editId="6F6E9DAA">
+            <wp:extent cx="5731510" cy="5414010"/>
+            <wp:effectExtent l="0" t="0" r="2540" b="0"/>
+            <wp:docPr id="494829069" name="Picture 1"/>
+            <wp:cNvGraphicFramePr>
+              <a:graphicFrameLocks xmlns:a="http://schemas.openxmlformats.org/drawingml/2006/main" noChangeAspect="1"/>
+            </wp:cNvGraphicFramePr>
+            <a:graphic xmlns:a="http://schemas.openxmlformats.org/drawingml/2006/main">
+              <a:graphicData uri="http://schemas.openxmlformats.org/drawingml/2006/picture">
+                <pic:pic xmlns:pic="http://schemas.openxmlformats.org/drawingml/2006/picture">
+                  <pic:nvPicPr>
+                    <pic:cNvPr id="494829069" name=""/>
+                    <pic:cNvPicPr/>
+                  </pic:nvPicPr>
+                  <pic:blipFill>
+                    <a:blip r:embed="rId30"/>
+                    <a:stretch>
+                      <a:fillRect/>
+                    </a:stretch>
+                  </pic:blipFill>
+                  <pic:spPr>
+                    <a:xfrm>
+                      <a:off x="0" y="0"/>
+                      <a:ext cx="5731510" cy="5414010"/>
+                    </a:xfrm>
+                    <a:prstGeom prst="rect">
+                      <a:avLst/>
+                    </a:prstGeom>
+                  </pic:spPr>
+                </pic:pic>
+              </a:graphicData>
+            </a:graphic>
+          </wp:inline>
+        </w:drawing>
+      </w:r>
+    </w:p>
+    <w:p>
+      <w:r>
+        <w:lastRenderedPageBreak/>
+        <w:drawing>
+          <wp:inline distT="0" distB="0" distL="0" distR="0" wp14:anchorId="1E8D8258" wp14:editId="3D8DD2CB">
+            <wp:extent cx="5731510" cy="5414010"/>
+            <wp:effectExtent l="0" t="0" r="2540" b="0"/>
+            <wp:docPr id="983302746" name="Picture 1"/>
+            <wp:cNvGraphicFramePr>
+              <a:graphicFrameLocks xmlns:a="http://schemas.openxmlformats.org/drawingml/2006/main" noChangeAspect="1"/>
+            </wp:cNvGraphicFramePr>
+            <a:graphic xmlns:a="http://schemas.openxmlformats.org/drawingml/2006/main">
+              <a:graphicData uri="http://schemas.openxmlformats.org/drawingml/2006/picture">
+                <pic:pic xmlns:pic="http://schemas.openxmlformats.org/drawingml/2006/picture">
+                  <pic:nvPicPr>
+                    <pic:cNvPr id="983302746" name=""/>
+                    <pic:cNvPicPr/>
+                  </pic:nvPicPr>
+                  <pic:blipFill>
+                    <a:blip r:embed="rId31"/>
+                    <a:stretch>
+                      <a:fillRect/>
+                    </a:stretch>
+                  </pic:blipFill>
+                  <pic:spPr>
+                    <a:xfrm>
+                      <a:off x="0" y="0"/>
+                      <a:ext cx="5731510" cy="5414010"/>
+                    </a:xfrm>
+                    <a:prstGeom prst="rect">
+                      <a:avLst/>
+                    </a:prstGeom>
+                  </pic:spPr>
+                </pic:pic>
+              </a:graphicData>
+            </a:graphic>
+          </wp:inline>
+        </w:drawing>
+      </w:r>
+    </w:p>
+    <w:p>
+      <w:r>
+        <w:lastRenderedPageBreak/>
+        <w:drawing>
+          <wp:inline distT="0" distB="0" distL="0" distR="0" wp14:anchorId="2B1DC011" wp14:editId="4C7698C0">
+            <wp:extent cx="5731510" cy="5437505"/>
+            <wp:effectExtent l="0" t="0" r="2540" b="0"/>
+            <wp:docPr id="1607691262" name="Picture 1"/>
+            <wp:cNvGraphicFramePr>
+              <a:graphicFrameLocks xmlns:a="http://schemas.openxmlformats.org/drawingml/2006/main" noChangeAspect="1"/>
+            </wp:cNvGraphicFramePr>
+            <a:graphic xmlns:a="http://schemas.openxmlformats.org/drawingml/2006/main">
+              <a:graphicData uri="http://schemas.openxmlformats.org/drawingml/2006/picture">
+                <pic:pic xmlns:pic="http://schemas.openxmlformats.org/drawingml/2006/picture">
+                  <pic:nvPicPr>
+                    <pic:cNvPr id="1607691262" name=""/>
+                    <pic:cNvPicPr/>
+                  </pic:nvPicPr>
+                  <pic:blipFill>
+                    <a:blip r:embed="rId32"/>
+                    <a:stretch>
+                      <a:fillRect/>
+                    </a:stretch>
+                  </pic:blipFill>
+                  <pic:spPr>
+                    <a:xfrm>
+                      <a:off x="0" y="0"/>
+                      <a:ext cx="5731510" cy="5437505"/>
+                    </a:xfrm>
+                    <a:prstGeom prst="rect">
+                      <a:avLst/>
+                    </a:prstGeom>
+                  </pic:spPr>
+                </pic:pic>
+              </a:graphicData>
+            </a:graphic>
+          </wp:inline>
+        </w:drawing>
+      </w:r>
+    </w:p>
+    <w:p>
+      <w:r>
+        <w:lastRenderedPageBreak/>
+        <w:drawing>
+          <wp:inline distT="0" distB="0" distL="0" distR="0" wp14:anchorId="2F921D7E" wp14:editId="2DD8EA52">
+            <wp:extent cx="5731510" cy="5384165"/>
+            <wp:effectExtent l="0" t="0" r="2540" b="6985"/>
+            <wp:docPr id="1804041585" name="Picture 1"/>
+            <wp:cNvGraphicFramePr>
+              <a:graphicFrameLocks xmlns:a="http://schemas.openxmlformats.org/drawingml/2006/main" noChangeAspect="1"/>
+            </wp:cNvGraphicFramePr>
+            <a:graphic xmlns:a="http://schemas.openxmlformats.org/drawingml/2006/main">
+              <a:graphicData uri="http://schemas.openxmlformats.org/drawingml/2006/picture">
+                <pic:pic xmlns:pic="http://schemas.openxmlformats.org/drawingml/2006/picture">
+                  <pic:nvPicPr>
+                    <pic:cNvPr id="1804041585" name=""/>
+                    <pic:cNvPicPr/>
+                  </pic:nvPicPr>
+                  <pic:blipFill>
+                    <a:blip r:embed="rId33"/>
+                    <a:stretch>
+                      <a:fillRect/>
+                    </a:stretch>
+                  </pic:blipFill>
+                  <pic:spPr>
+                    <a:xfrm>
+                      <a:off x="0" y="0"/>
+                      <a:ext cx="5731510" cy="5384165"/>
+                    </a:xfrm>
+                    <a:prstGeom prst="rect">
+                      <a:avLst/>
+                    </a:prstGeom>
+                  </pic:spPr>
+                </pic:pic>
+              </a:graphicData>
+            </a:graphic>
+          </wp:inline>
+        </w:drawing>
+      </w:r>
       <w:r>
         <w:br w:type="page"/>
       </w:r>
@@ -15494,7 +16194,39 @@
                 <w:rFonts w:ascii="Calibri" w:hAnsi="Calibri" w:cs="Calibri"/>
                 <w:color w:val="000000"/>
               </w:rPr>
-              <w:t xml:space="preserve">         Liaison With Community And Update Plan To Feedback</w:t>
+              <w:t xml:space="preserve">         Liaison With Community </w:t>
+            </w:r>
+            <w:proofErr w:type="gramStart"/>
+            <w:r>
+              <w:rPr>
+                <w:rFonts w:ascii="Calibri" w:hAnsi="Calibri" w:cs="Calibri"/>
+                <w:color w:val="000000"/>
+              </w:rPr>
+              <w:t>And</w:t>
+            </w:r>
+            <w:proofErr w:type="gramEnd"/>
+            <w:r>
+              <w:rPr>
+                <w:rFonts w:ascii="Calibri" w:hAnsi="Calibri" w:cs="Calibri"/>
+                <w:color w:val="000000"/>
+              </w:rPr>
+              <w:t xml:space="preserve"> Update Plan </w:t>
+            </w:r>
+            <w:proofErr w:type="gramStart"/>
+            <w:r>
+              <w:rPr>
+                <w:rFonts w:ascii="Calibri" w:hAnsi="Calibri" w:cs="Calibri"/>
+                <w:color w:val="000000"/>
+              </w:rPr>
+              <w:t>To</w:t>
+            </w:r>
+            <w:proofErr w:type="gramEnd"/>
+            <w:r>
+              <w:rPr>
+                <w:rFonts w:ascii="Calibri" w:hAnsi="Calibri" w:cs="Calibri"/>
+                <w:color w:val="000000"/>
+              </w:rPr>
+              <w:t xml:space="preserve"> Feedback</w:t>
             </w:r>
           </w:p>
         </w:tc>
@@ -15822,7 +16554,23 @@
                 <w:rFonts w:ascii="Calibri" w:hAnsi="Calibri" w:cs="Calibri"/>
                 <w:color w:val="000000"/>
               </w:rPr>
-              <w:t xml:space="preserve">      Ensure Encryption Standard Is Set And Security Practices Are Designed for</w:t>
+              <w:t xml:space="preserve">      Ensure Encryption Standard Is Set </w:t>
+            </w:r>
+            <w:proofErr w:type="gramStart"/>
+            <w:r>
+              <w:rPr>
+                <w:rFonts w:ascii="Calibri" w:hAnsi="Calibri" w:cs="Calibri"/>
+                <w:color w:val="000000"/>
+              </w:rPr>
+              <w:t>And</w:t>
+            </w:r>
+            <w:proofErr w:type="gramEnd"/>
+            <w:r>
+              <w:rPr>
+                <w:rFonts w:ascii="Calibri" w:hAnsi="Calibri" w:cs="Calibri"/>
+                <w:color w:val="000000"/>
+              </w:rPr>
+              <w:t xml:space="preserve"> Security Practices Are Designed for</w:t>
             </w:r>
           </w:p>
         </w:tc>
@@ -15954,7 +16702,39 @@
                 <w:rFonts w:ascii="Calibri" w:hAnsi="Calibri" w:cs="Calibri"/>
                 <w:color w:val="000000"/>
               </w:rPr>
-              <w:t xml:space="preserve">         Liaison With Community And Update Design To Feedback</w:t>
+              <w:t xml:space="preserve">         Liaison With Community </w:t>
+            </w:r>
+            <w:proofErr w:type="gramStart"/>
+            <w:r>
+              <w:rPr>
+                <w:rFonts w:ascii="Calibri" w:hAnsi="Calibri" w:cs="Calibri"/>
+                <w:color w:val="000000"/>
+              </w:rPr>
+              <w:t>And</w:t>
+            </w:r>
+            <w:proofErr w:type="gramEnd"/>
+            <w:r>
+              <w:rPr>
+                <w:rFonts w:ascii="Calibri" w:hAnsi="Calibri" w:cs="Calibri"/>
+                <w:color w:val="000000"/>
+              </w:rPr>
+              <w:t xml:space="preserve"> Update Design </w:t>
+            </w:r>
+            <w:proofErr w:type="gramStart"/>
+            <w:r>
+              <w:rPr>
+                <w:rFonts w:ascii="Calibri" w:hAnsi="Calibri" w:cs="Calibri"/>
+                <w:color w:val="000000"/>
+              </w:rPr>
+              <w:t>To</w:t>
+            </w:r>
+            <w:proofErr w:type="gramEnd"/>
+            <w:r>
+              <w:rPr>
+                <w:rFonts w:ascii="Calibri" w:hAnsi="Calibri" w:cs="Calibri"/>
+                <w:color w:val="000000"/>
+              </w:rPr>
+              <w:t xml:space="preserve"> Feedback</w:t>
             </w:r>
           </w:p>
         </w:tc>
@@ -16743,7 +17523,23 @@
                 <w:rFonts w:ascii="Calibri" w:hAnsi="Calibri" w:cs="Calibri"/>
                 <w:color w:val="000000"/>
               </w:rPr>
-              <w:t xml:space="preserve">         Ensure Redundancy And Proper Encryption is In Place</w:t>
+              <w:t xml:space="preserve">         Ensure Redundancy </w:t>
+            </w:r>
+            <w:proofErr w:type="gramStart"/>
+            <w:r>
+              <w:rPr>
+                <w:rFonts w:ascii="Calibri" w:hAnsi="Calibri" w:cs="Calibri"/>
+                <w:color w:val="000000"/>
+              </w:rPr>
+              <w:t>And</w:t>
+            </w:r>
+            <w:proofErr w:type="gramEnd"/>
+            <w:r>
+              <w:rPr>
+                <w:rFonts w:ascii="Calibri" w:hAnsi="Calibri" w:cs="Calibri"/>
+                <w:color w:val="000000"/>
+              </w:rPr>
+              <w:t xml:space="preserve"> Proper Encryption is In Place</w:t>
             </w:r>
           </w:p>
         </w:tc>
@@ -17075,7 +17871,39 @@
                 <w:rFonts w:ascii="Calibri" w:hAnsi="Calibri" w:cs="Calibri"/>
                 <w:color w:val="000000"/>
               </w:rPr>
-              <w:t xml:space="preserve">         Get Beta Users From a Select Group In Community</w:t>
+              <w:t xml:space="preserve">         Get Beta Users </w:t>
+            </w:r>
+            <w:proofErr w:type="gramStart"/>
+            <w:r>
+              <w:rPr>
+                <w:rFonts w:ascii="Calibri" w:hAnsi="Calibri" w:cs="Calibri"/>
+                <w:color w:val="000000"/>
+              </w:rPr>
+              <w:t>From</w:t>
+            </w:r>
+            <w:proofErr w:type="gramEnd"/>
+            <w:r>
+              <w:rPr>
+                <w:rFonts w:ascii="Calibri" w:hAnsi="Calibri" w:cs="Calibri"/>
+                <w:color w:val="000000"/>
+              </w:rPr>
+              <w:t xml:space="preserve"> a Select Group </w:t>
+            </w:r>
+            <w:proofErr w:type="gramStart"/>
+            <w:r>
+              <w:rPr>
+                <w:rFonts w:ascii="Calibri" w:hAnsi="Calibri" w:cs="Calibri"/>
+                <w:color w:val="000000"/>
+              </w:rPr>
+              <w:t>In</w:t>
+            </w:r>
+            <w:proofErr w:type="gramEnd"/>
+            <w:r>
+              <w:rPr>
+                <w:rFonts w:ascii="Calibri" w:hAnsi="Calibri" w:cs="Calibri"/>
+                <w:color w:val="000000"/>
+              </w:rPr>
+              <w:t xml:space="preserve"> Community</w:t>
             </w:r>
           </w:p>
         </w:tc>
@@ -17403,7 +18231,23 @@
                 <w:rFonts w:ascii="Calibri" w:hAnsi="Calibri" w:cs="Calibri"/>
                 <w:color w:val="000000"/>
               </w:rPr>
-              <w:t xml:space="preserve">         Gain Feedback And Update</w:t>
+              <w:t xml:space="preserve">         Gain Feedback </w:t>
+            </w:r>
+            <w:proofErr w:type="gramStart"/>
+            <w:r>
+              <w:rPr>
+                <w:rFonts w:ascii="Calibri" w:hAnsi="Calibri" w:cs="Calibri"/>
+                <w:color w:val="000000"/>
+              </w:rPr>
+              <w:t>And</w:t>
+            </w:r>
+            <w:proofErr w:type="gramEnd"/>
+            <w:r>
+              <w:rPr>
+                <w:rFonts w:ascii="Calibri" w:hAnsi="Calibri" w:cs="Calibri"/>
+                <w:color w:val="000000"/>
+              </w:rPr>
+              <w:t xml:space="preserve"> Update</w:t>
             </w:r>
           </w:p>
         </w:tc>
@@ -17477,7 +18321,7 @@
                     <pic:cNvPicPr/>
                   </pic:nvPicPr>
                   <pic:blipFill>
-                    <a:blip r:embed="rId21" cstate="print">
+                    <a:blip r:embed="rId34" cstate="print">
                       <a:extLst>
                         <a:ext uri="{28A0092B-C50C-407E-A947-70E740481C1C}">
                           <a14:useLocalDpi xmlns:a14="http://schemas.microsoft.com/office/drawing/2010/main" val="0"/>
@@ -17528,7 +18372,6 @@
           <w:docPartUnique/>
         </w:docPartObj>
       </w:sdtPr>
-      <w:sdtEndPr/>
       <w:sdtContent>
         <w:p>
           <w:pPr>
@@ -17544,7 +18387,6 @@
             <w:id w:val="-573587230"/>
             <w:bibliography/>
           </w:sdtPr>
-          <w:sdtEndPr/>
           <w:sdtContent>
             <w:p>
               <w:pPr>

</xml_diff>